<commit_message>
Fix or elimi and examples
</commit_message>
<xml_diff>
--- a/Examples/^i.docx
+++ b/Examples/^i.docx
@@ -33,7 +33,7 @@
           <w:sz w:val="28"/>
           <w:szCs w:val="28"/>
         </w:rPr>
-        <w:t>Logical Expression: a,b</w:t>
+        <w:t>Logical Expression: a,b⊢a∧b</w:t>
       </w:r>
       <w:r>
         <w:rPr>
@@ -46,10 +46,12 @@
     </w:p>
     <w:tbl>
       <w:tblPr>
-        <w:tblStyle w:val="TableGrid"/>
         <w:tblW w:w="5000" w:type="auto"/>
         <w:tblLook w:val="04A0"/>
         <w:jc w:val="center"/>
+        <w:tblBorders>
+          <w:insideH w:val="double" w:sz="2" w:space="1" w:color="FFFFFF"/>
+        </w:tblBorders>
       </w:tblPr>
       <w:tblGrid>
         <w:gridCol w:w="2310"/>
@@ -62,10 +64,12 @@
       <w:tr>
         <w:tc>
           <w:tcPr>
-            <w:tcW w:w="2310" w:type="dxa"/>
-          </w:tcPr>
-          <w:p>
-            <w:pPr/>
+            <w:tcW w:w="2310" w:type="auto"/>
+          </w:tcPr>
+          <w:p>
+            <w:pPr>
+              <w:jc w:val="center"/>
+            </w:pPr>
             <w:r>
               <w:rPr>
                 <w:u w:val="single"/>
@@ -76,10 +80,12 @@
         </w:tc>
         <w:tc>
           <w:tcPr>
-            <w:tcW w:w="2310" w:type="dxa"/>
-          </w:tcPr>
-          <w:p>
-            <w:pPr/>
+            <w:tcW w:w="2310" w:type="auto"/>
+          </w:tcPr>
+          <w:p>
+            <w:pPr>
+              <w:jc w:val="center"/>
+            </w:pPr>
             <w:r>
               <w:rPr>
                 <w:u w:val="single"/>
@@ -90,10 +96,12 @@
         </w:tc>
         <w:tc>
           <w:tcPr>
-            <w:tcW w:w="2310" w:type="dxa"/>
-          </w:tcPr>
-          <w:p>
-            <w:pPr/>
+            <w:tcW w:w="2310" w:type="auto"/>
+          </w:tcPr>
+          <w:p>
+            <w:pPr>
+              <w:jc w:val="center"/>
+            </w:pPr>
             <w:r>
               <w:rPr>
                 <w:u w:val="single"/>
@@ -104,10 +112,12 @@
         </w:tc>
         <w:tc>
           <w:tcPr>
-            <w:tcW w:w="2310" w:type="dxa"/>
-          </w:tcPr>
-          <w:p>
-            <w:pPr/>
+            <w:tcW w:w="2310" w:type="auto"/>
+          </w:tcPr>
+          <w:p>
+            <w:pPr>
+              <w:jc w:val="center"/>
+            </w:pPr>
             <w:r>
               <w:rPr>
                 <w:u w:val="single"/>
@@ -118,10 +128,12 @@
         </w:tc>
         <w:tc>
           <w:tcPr>
-            <w:tcW w:w="2310" w:type="dxa"/>
-          </w:tcPr>
-          <w:p>
-            <w:pPr/>
+            <w:tcW w:w="2310" w:type="auto"/>
+          </w:tcPr>
+          <w:p>
+            <w:pPr>
+              <w:jc w:val="center"/>
+            </w:pPr>
             <w:r>
               <w:rPr>
                 <w:u w:val="single"/>
@@ -132,10 +144,12 @@
         </w:tc>
         <w:tc>
           <w:tcPr>
-            <w:tcW w:w="2310" w:type="dxa"/>
-          </w:tcPr>
-          <w:p>
-            <w:pPr/>
+            <w:tcW w:w="2310" w:type="auto"/>
+          </w:tcPr>
+          <w:p>
+            <w:pPr>
+              <w:jc w:val="center"/>
+            </w:pPr>
             <w:r>
               <w:rPr>
                 <w:u w:val="single"/>
@@ -148,10 +162,12 @@
       <w:tr>
         <w:tc>
           <w:tcPr>
-            <w:tcW w:w="2310" w:type="dxa"/>
-          </w:tcPr>
-          <w:p>
-            <w:pPr/>
+            <w:tcW w:w="2310" w:type="auto"/>
+          </w:tcPr>
+          <w:p>
+            <w:pPr>
+              <w:jc w:val="center"/>
+            </w:pPr>
             <w:r>
               <w:t>1</w:t>
             </w:r>
@@ -159,10 +175,12 @@
         </w:tc>
         <w:tc>
           <w:tcPr>
-            <w:tcW w:w="2310" w:type="dxa"/>
-          </w:tcPr>
-          <w:p>
-            <w:pPr/>
+            <w:tcW w:w="2310" w:type="auto"/>
+          </w:tcPr>
+          <w:p>
+            <w:pPr>
+              <w:jc w:val="center"/>
+            </w:pPr>
             <w:r>
               <w:t>a</w:t>
             </w:r>
@@ -170,10 +188,12 @@
         </w:tc>
         <w:tc>
           <w:tcPr>
-            <w:tcW w:w="2310" w:type="dxa"/>
-          </w:tcPr>
-          <w:p>
-            <w:pPr/>
+            <w:tcW w:w="2310" w:type="auto"/>
+          </w:tcPr>
+          <w:p>
+            <w:pPr>
+              <w:jc w:val="center"/>
+            </w:pPr>
             <w:r>
               <w:t>Data</w:t>
             </w:r>
@@ -181,36 +201,44 @@
         </w:tc>
         <w:tc>
           <w:tcPr>
-            <w:tcW w:w="2310" w:type="dxa"/>
-          </w:tcPr>
-          <w:p>
-            <w:pPr/>
-          </w:p>
-        </w:tc>
-        <w:tc>
-          <w:tcPr>
-            <w:tcW w:w="2310" w:type="dxa"/>
-          </w:tcPr>
-          <w:p>
-            <w:pPr/>
-          </w:p>
-        </w:tc>
-        <w:tc>
-          <w:tcPr>
-            <w:tcW w:w="2310" w:type="dxa"/>
-          </w:tcPr>
-          <w:p>
-            <w:pPr/>
+            <w:tcW w:w="2310" w:type="auto"/>
+          </w:tcPr>
+          <w:p>
+            <w:pPr>
+              <w:jc w:val="center"/>
+            </w:pPr>
+          </w:p>
+        </w:tc>
+        <w:tc>
+          <w:tcPr>
+            <w:tcW w:w="2310" w:type="auto"/>
+          </w:tcPr>
+          <w:p>
+            <w:pPr>
+              <w:jc w:val="center"/>
+            </w:pPr>
+          </w:p>
+        </w:tc>
+        <w:tc>
+          <w:tcPr>
+            <w:tcW w:w="2310" w:type="auto"/>
+          </w:tcPr>
+          <w:p>
+            <w:pPr>
+              <w:jc w:val="center"/>
+            </w:pPr>
           </w:p>
         </w:tc>
       </w:tr>
       <w:tr>
         <w:tc>
           <w:tcPr>
-            <w:tcW w:w="2310" w:type="dxa"/>
-          </w:tcPr>
-          <w:p>
-            <w:pPr/>
+            <w:tcW w:w="2310" w:type="auto"/>
+          </w:tcPr>
+          <w:p>
+            <w:pPr>
+              <w:jc w:val="center"/>
+            </w:pPr>
             <w:r>
               <w:t>2</w:t>
             </w:r>
@@ -218,10 +246,12 @@
         </w:tc>
         <w:tc>
           <w:tcPr>
-            <w:tcW w:w="2310" w:type="dxa"/>
-          </w:tcPr>
-          <w:p>
-            <w:pPr/>
+            <w:tcW w:w="2310" w:type="auto"/>
+          </w:tcPr>
+          <w:p>
+            <w:pPr>
+              <w:jc w:val="center"/>
+            </w:pPr>
             <w:r>
               <w:t>b</w:t>
             </w:r>
@@ -229,10 +259,12 @@
         </w:tc>
         <w:tc>
           <w:tcPr>
-            <w:tcW w:w="2310" w:type="dxa"/>
-          </w:tcPr>
-          <w:p>
-            <w:pPr/>
+            <w:tcW w:w="2310" w:type="auto"/>
+          </w:tcPr>
+          <w:p>
+            <w:pPr>
+              <w:jc w:val="center"/>
+            </w:pPr>
             <w:r>
               <w:t>Data</w:t>
             </w:r>
@@ -240,36 +272,44 @@
         </w:tc>
         <w:tc>
           <w:tcPr>
-            <w:tcW w:w="2310" w:type="dxa"/>
-          </w:tcPr>
-          <w:p>
-            <w:pPr/>
-          </w:p>
-        </w:tc>
-        <w:tc>
-          <w:tcPr>
-            <w:tcW w:w="2310" w:type="dxa"/>
-          </w:tcPr>
-          <w:p>
-            <w:pPr/>
-          </w:p>
-        </w:tc>
-        <w:tc>
-          <w:tcPr>
-            <w:tcW w:w="2310" w:type="dxa"/>
-          </w:tcPr>
-          <w:p>
-            <w:pPr/>
+            <w:tcW w:w="2310" w:type="auto"/>
+          </w:tcPr>
+          <w:p>
+            <w:pPr>
+              <w:jc w:val="center"/>
+            </w:pPr>
+          </w:p>
+        </w:tc>
+        <w:tc>
+          <w:tcPr>
+            <w:tcW w:w="2310" w:type="auto"/>
+          </w:tcPr>
+          <w:p>
+            <w:pPr>
+              <w:jc w:val="center"/>
+            </w:pPr>
+          </w:p>
+        </w:tc>
+        <w:tc>
+          <w:tcPr>
+            <w:tcW w:w="2310" w:type="auto"/>
+          </w:tcPr>
+          <w:p>
+            <w:pPr>
+              <w:jc w:val="center"/>
+            </w:pPr>
           </w:p>
         </w:tc>
       </w:tr>
       <w:tr>
         <w:tc>
           <w:tcPr>
-            <w:tcW w:w="2310" w:type="dxa"/>
-          </w:tcPr>
-          <w:p>
-            <w:pPr/>
+            <w:tcW w:w="2310" w:type="auto"/>
+          </w:tcPr>
+          <w:p>
+            <w:pPr>
+              <w:jc w:val="center"/>
+            </w:pPr>
             <w:r>
               <w:t>3</w:t>
             </w:r>
@@ -277,10 +317,12 @@
         </w:tc>
         <w:tc>
           <w:tcPr>
-            <w:tcW w:w="2310" w:type="dxa"/>
-          </w:tcPr>
-          <w:p>
-            <w:pPr/>
+            <w:tcW w:w="2310" w:type="auto"/>
+          </w:tcPr>
+          <w:p>
+            <w:pPr>
+              <w:jc w:val="center"/>
+            </w:pPr>
             <w:r>
               <w:t>a^b</w:t>
             </w:r>
@@ -288,10 +330,12 @@
         </w:tc>
         <w:tc>
           <w:tcPr>
-            <w:tcW w:w="2310" w:type="dxa"/>
-          </w:tcPr>
-          <w:p>
-            <w:pPr/>
+            <w:tcW w:w="2310" w:type="auto"/>
+          </w:tcPr>
+          <w:p>
+            <w:pPr>
+              <w:jc w:val="center"/>
+            </w:pPr>
             <w:r>
               <w:t>∧i</w:t>
             </w:r>
@@ -299,10 +343,12 @@
         </w:tc>
         <w:tc>
           <w:tcPr>
-            <w:tcW w:w="2310" w:type="dxa"/>
-          </w:tcPr>
-          <w:p>
-            <w:pPr/>
+            <w:tcW w:w="2310" w:type="auto"/>
+          </w:tcPr>
+          <w:p>
+            <w:pPr>
+              <w:jc w:val="center"/>
+            </w:pPr>
             <w:r>
               <w:t>1</w:t>
             </w:r>
@@ -310,10 +356,12 @@
         </w:tc>
         <w:tc>
           <w:tcPr>
-            <w:tcW w:w="2310" w:type="dxa"/>
-          </w:tcPr>
-          <w:p>
-            <w:pPr/>
+            <w:tcW w:w="2310" w:type="auto"/>
+          </w:tcPr>
+          <w:p>
+            <w:pPr>
+              <w:jc w:val="center"/>
+            </w:pPr>
             <w:r>
               <w:t>2</w:t>
             </w:r>
@@ -321,10 +369,12 @@
         </w:tc>
         <w:tc>
           <w:tcPr>
-            <w:tcW w:w="2310" w:type="dxa"/>
-          </w:tcPr>
-          <w:p>
-            <w:pPr/>
+            <w:tcW w:w="2310" w:type="auto"/>
+          </w:tcPr>
+          <w:p>
+            <w:pPr>
+              <w:jc w:val="center"/>
+            </w:pPr>
           </w:p>
         </w:tc>
       </w:tr>

</xml_diff>